<commit_message>
feat(config): actualizar configuración del sitio y añadir nuevas funcionalidades
- Mover sidebar.jpg a assets/img/ para mejor organización de recursos
- Añadir sistema de anuncios configurable con icono, tipo, cierre y posición
- Actualizar configuración de Google Analytics con opciones avanzadas
- Implementar consentimiento de cookies personalizable (tipo, estilo, idioma)
- Mejorar Open Graph con imágenes y dimensiones específicas
- Actualizar URLs del sitio a actus-mercator
- Mover icono RSS del footer a la navbar para mejor acceso
- Refinar estructura de configuración manteniendo compatibilidad
</commit_message>
<xml_diff>
--- a/_site/inteligencia-comercial/2025-05-15-herramientas-y-plataformas-de-comercio-internacional/index.docx
+++ b/_site/inteligencia-comercial/2025-05-15-herramientas-y-plataformas-de-comercio-internacional/index.docx
@@ -226,7 +226,7 @@
       </w:r>
     </w:p>
     <w:bookmarkEnd w:id="25"/>
-    <w:bookmarkStart w:id="74" w:name="firstheader"/>
+    <w:bookmarkStart w:id="26" w:name="firstheader"/>
     <w:p>
       <w:pPr>
         <w:pStyle w:val="Heading1"/>
@@ -235,13 +235,14 @@
         <w:t xml:space="preserve">Herramientas y Plataformas de Inteligencia Comercial</w:t>
       </w:r>
     </w:p>
-    <w:bookmarkStart w:id="37" w:name="plataformas-de-inteligencia-comercial"/>
-    <w:p>
-      <w:pPr>
-        <w:pStyle w:val="Heading2"/>
-      </w:pPr>
-      <w:r>
-        <w:t xml:space="preserve">0.1 Plataformas de Inteligencia Comercial</w:t>
+    <w:bookmarkEnd w:id="26"/>
+    <w:bookmarkStart w:id="38" w:name="plataformas-de-inteligencia-comercial"/>
+    <w:p>
+      <w:pPr>
+        <w:pStyle w:val="Heading1"/>
+      </w:pPr>
+      <w:r>
+        <w:t xml:space="preserve">1. Plataformas de Inteligencia Comercial</w:t>
       </w:r>
     </w:p>
     <w:p>
@@ -252,7 +253,7 @@
           <w:numId w:val="1001"/>
         </w:numPr>
       </w:pPr>
-      <w:hyperlink r:id="rId26">
+      <w:hyperlink r:id="rId27">
         <w:r>
           <w:rPr>
             <w:rStyle w:val="Hyperlink"/>
@@ -269,7 +270,7 @@
           <w:numId w:val="1001"/>
         </w:numPr>
       </w:pPr>
-      <w:hyperlink r:id="rId27">
+      <w:hyperlink r:id="rId28">
         <w:r>
           <w:rPr>
             <w:rStyle w:val="Hyperlink"/>
@@ -286,7 +287,7 @@
           <w:numId w:val="1001"/>
         </w:numPr>
       </w:pPr>
-      <w:hyperlink r:id="rId28">
+      <w:hyperlink r:id="rId29">
         <w:r>
           <w:rPr>
             <w:rStyle w:val="Hyperlink"/>
@@ -303,7 +304,7 @@
           <w:numId w:val="1001"/>
         </w:numPr>
       </w:pPr>
-      <w:hyperlink r:id="rId29">
+      <w:hyperlink r:id="rId30">
         <w:r>
           <w:rPr>
             <w:rStyle w:val="Hyperlink"/>
@@ -320,7 +321,7 @@
           <w:numId w:val="1001"/>
         </w:numPr>
       </w:pPr>
-      <w:hyperlink r:id="rId30">
+      <w:hyperlink r:id="rId31">
         <w:r>
           <w:rPr>
             <w:rStyle w:val="Hyperlink"/>
@@ -337,7 +338,7 @@
           <w:numId w:val="1001"/>
         </w:numPr>
       </w:pPr>
-      <w:hyperlink r:id="rId31">
+      <w:hyperlink r:id="rId32">
         <w:r>
           <w:rPr>
             <w:rStyle w:val="Hyperlink"/>
@@ -354,7 +355,7 @@
           <w:numId w:val="1001"/>
         </w:numPr>
       </w:pPr>
-      <w:hyperlink r:id="rId32">
+      <w:hyperlink r:id="rId33">
         <w:r>
           <w:rPr>
             <w:rStyle w:val="Hyperlink"/>
@@ -371,7 +372,7 @@
           <w:numId w:val="1001"/>
         </w:numPr>
       </w:pPr>
-      <w:hyperlink r:id="rId33">
+      <w:hyperlink r:id="rId34">
         <w:r>
           <w:rPr>
             <w:rStyle w:val="Hyperlink"/>
@@ -388,7 +389,7 @@
           <w:numId w:val="1001"/>
         </w:numPr>
       </w:pPr>
-      <w:hyperlink r:id="rId34">
+      <w:hyperlink r:id="rId35">
         <w:r>
           <w:rPr>
             <w:rStyle w:val="Hyperlink"/>
@@ -405,7 +406,7 @@
           <w:numId w:val="1001"/>
         </w:numPr>
       </w:pPr>
-      <w:hyperlink r:id="rId35">
+      <w:hyperlink r:id="rId36">
         <w:r>
           <w:rPr>
             <w:rStyle w:val="Hyperlink"/>
@@ -422,7 +423,7 @@
           <w:numId w:val="1001"/>
         </w:numPr>
       </w:pPr>
-      <w:hyperlink r:id="rId36">
+      <w:hyperlink r:id="rId37">
         <w:r>
           <w:rPr>
             <w:rStyle w:val="Hyperlink"/>
@@ -431,14 +432,14 @@
         </w:r>
       </w:hyperlink>
     </w:p>
-    <w:bookmarkEnd w:id="37"/>
-    <w:bookmarkStart w:id="57" w:name="comercio-y-exportación-en-perú"/>
-    <w:p>
-      <w:pPr>
-        <w:pStyle w:val="Heading2"/>
-      </w:pPr>
-      <w:r>
-        <w:t xml:space="preserve">0.2 Comercio y Exportación en Perú</w:t>
+    <w:bookmarkEnd w:id="38"/>
+    <w:bookmarkStart w:id="58" w:name="comercio-y-exportación-en-perú"/>
+    <w:p>
+      <w:pPr>
+        <w:pStyle w:val="Heading1"/>
+      </w:pPr>
+      <w:r>
+        <w:t xml:space="preserve">2. Comercio y Exportación en Perú</w:t>
       </w:r>
     </w:p>
     <w:p>
@@ -449,7 +450,7 @@
           <w:numId w:val="1002"/>
         </w:numPr>
       </w:pPr>
-      <w:hyperlink r:id="rId38">
+      <w:hyperlink r:id="rId39">
         <w:r>
           <w:rPr>
             <w:rStyle w:val="Hyperlink"/>
@@ -466,7 +467,7 @@
           <w:numId w:val="1002"/>
         </w:numPr>
       </w:pPr>
-      <w:hyperlink r:id="rId39">
+      <w:hyperlink r:id="rId40">
         <w:r>
           <w:rPr>
             <w:rStyle w:val="Hyperlink"/>
@@ -483,7 +484,7 @@
           <w:numId w:val="1002"/>
         </w:numPr>
       </w:pPr>
-      <w:hyperlink r:id="rId40">
+      <w:hyperlink r:id="rId41">
         <w:r>
           <w:rPr>
             <w:rStyle w:val="Hyperlink"/>
@@ -500,7 +501,7 @@
           <w:numId w:val="1002"/>
         </w:numPr>
       </w:pPr>
-      <w:hyperlink r:id="rId41">
+      <w:hyperlink r:id="rId42">
         <w:r>
           <w:rPr>
             <w:rStyle w:val="Hyperlink"/>
@@ -517,7 +518,7 @@
           <w:numId w:val="1002"/>
         </w:numPr>
       </w:pPr>
-      <w:hyperlink r:id="rId42">
+      <w:hyperlink r:id="rId43">
         <w:r>
           <w:rPr>
             <w:rStyle w:val="Hyperlink"/>
@@ -534,7 +535,7 @@
           <w:numId w:val="1002"/>
         </w:numPr>
       </w:pPr>
-      <w:hyperlink r:id="rId43">
+      <w:hyperlink r:id="rId44">
         <w:r>
           <w:rPr>
             <w:rStyle w:val="Hyperlink"/>
@@ -551,7 +552,7 @@
           <w:numId w:val="1002"/>
         </w:numPr>
       </w:pPr>
-      <w:hyperlink r:id="rId44">
+      <w:hyperlink r:id="rId45">
         <w:r>
           <w:rPr>
             <w:rStyle w:val="Hyperlink"/>
@@ -568,7 +569,7 @@
           <w:numId w:val="1002"/>
         </w:numPr>
       </w:pPr>
-      <w:hyperlink r:id="rId45">
+      <w:hyperlink r:id="rId46">
         <w:r>
           <w:rPr>
             <w:rStyle w:val="Hyperlink"/>
@@ -585,7 +586,7 @@
           <w:numId w:val="1002"/>
         </w:numPr>
       </w:pPr>
-      <w:hyperlink r:id="rId46">
+      <w:hyperlink r:id="rId47">
         <w:r>
           <w:rPr>
             <w:rStyle w:val="Hyperlink"/>
@@ -602,7 +603,7 @@
           <w:numId w:val="1002"/>
         </w:numPr>
       </w:pPr>
-      <w:hyperlink r:id="rId47">
+      <w:hyperlink r:id="rId48">
         <w:r>
           <w:rPr>
             <w:rStyle w:val="Hyperlink"/>
@@ -619,7 +620,7 @@
           <w:numId w:val="1002"/>
         </w:numPr>
       </w:pPr>
-      <w:hyperlink r:id="rId48">
+      <w:hyperlink r:id="rId49">
         <w:r>
           <w:rPr>
             <w:rStyle w:val="Hyperlink"/>
@@ -636,7 +637,7 @@
           <w:numId w:val="1002"/>
         </w:numPr>
       </w:pPr>
-      <w:hyperlink r:id="rId49">
+      <w:hyperlink r:id="rId50">
         <w:r>
           <w:rPr>
             <w:rStyle w:val="Hyperlink"/>
@@ -653,7 +654,7 @@
           <w:numId w:val="1002"/>
         </w:numPr>
       </w:pPr>
-      <w:hyperlink r:id="rId50">
+      <w:hyperlink r:id="rId51">
         <w:r>
           <w:rPr>
             <w:rStyle w:val="Hyperlink"/>
@@ -670,7 +671,7 @@
           <w:numId w:val="1002"/>
         </w:numPr>
       </w:pPr>
-      <w:hyperlink r:id="rId51">
+      <w:hyperlink r:id="rId52">
         <w:r>
           <w:rPr>
             <w:rStyle w:val="Hyperlink"/>
@@ -687,7 +688,7 @@
           <w:numId w:val="1002"/>
         </w:numPr>
       </w:pPr>
-      <w:hyperlink r:id="rId52">
+      <w:hyperlink r:id="rId53">
         <w:r>
           <w:rPr>
             <w:rStyle w:val="Hyperlink"/>
@@ -704,7 +705,7 @@
           <w:numId w:val="1002"/>
         </w:numPr>
       </w:pPr>
-      <w:hyperlink r:id="rId53">
+      <w:hyperlink r:id="rId54">
         <w:r>
           <w:rPr>
             <w:rStyle w:val="Hyperlink"/>
@@ -721,7 +722,7 @@
           <w:numId w:val="1002"/>
         </w:numPr>
       </w:pPr>
-      <w:hyperlink r:id="rId54">
+      <w:hyperlink r:id="rId55">
         <w:r>
           <w:rPr>
             <w:rStyle w:val="Hyperlink"/>
@@ -738,7 +739,7 @@
           <w:numId w:val="1002"/>
         </w:numPr>
       </w:pPr>
-      <w:hyperlink r:id="rId55">
+      <w:hyperlink r:id="rId56">
         <w:r>
           <w:rPr>
             <w:rStyle w:val="Hyperlink"/>
@@ -755,7 +756,7 @@
           <w:numId w:val="1002"/>
         </w:numPr>
       </w:pPr>
-      <w:hyperlink r:id="rId56">
+      <w:hyperlink r:id="rId57">
         <w:r>
           <w:rPr>
             <w:rStyle w:val="Hyperlink"/>
@@ -764,14 +765,14 @@
         </w:r>
       </w:hyperlink>
     </w:p>
-    <w:bookmarkEnd w:id="57"/>
-    <w:bookmarkStart w:id="65" w:name="normas-reglamentos-y-requisitos-técnicos"/>
-    <w:p>
-      <w:pPr>
-        <w:pStyle w:val="Heading2"/>
-      </w:pPr>
-      <w:r>
-        <w:t xml:space="preserve">0.3 Normas, Reglamentos y Requisitos Técnicos</w:t>
+    <w:bookmarkEnd w:id="58"/>
+    <w:bookmarkStart w:id="66" w:name="normas-reglamentos-y-requisitos-técnicos"/>
+    <w:p>
+      <w:pPr>
+        <w:pStyle w:val="Heading1"/>
+      </w:pPr>
+      <w:r>
+        <w:t xml:space="preserve">3. Normas, Reglamentos y Requisitos Técnicos</w:t>
       </w:r>
     </w:p>
     <w:p>
@@ -782,7 +783,7 @@
           <w:numId w:val="1003"/>
         </w:numPr>
       </w:pPr>
-      <w:hyperlink r:id="rId58">
+      <w:hyperlink r:id="rId59">
         <w:r>
           <w:rPr>
             <w:rStyle w:val="Hyperlink"/>
@@ -799,7 +800,7 @@
           <w:numId w:val="1003"/>
         </w:numPr>
       </w:pPr>
-      <w:hyperlink r:id="rId59">
+      <w:hyperlink r:id="rId60">
         <w:r>
           <w:rPr>
             <w:rStyle w:val="Hyperlink"/>
@@ -816,7 +817,7 @@
           <w:numId w:val="1003"/>
         </w:numPr>
       </w:pPr>
-      <w:hyperlink r:id="rId60">
+      <w:hyperlink r:id="rId61">
         <w:r>
           <w:rPr>
             <w:rStyle w:val="Hyperlink"/>
@@ -833,7 +834,7 @@
           <w:numId w:val="1003"/>
         </w:numPr>
       </w:pPr>
-      <w:hyperlink r:id="rId61">
+      <w:hyperlink r:id="rId62">
         <w:r>
           <w:rPr>
             <w:rStyle w:val="Hyperlink"/>
@@ -850,7 +851,7 @@
           <w:numId w:val="1003"/>
         </w:numPr>
       </w:pPr>
-      <w:hyperlink r:id="rId62">
+      <w:hyperlink r:id="rId63">
         <w:r>
           <w:rPr>
             <w:rStyle w:val="Hyperlink"/>
@@ -867,7 +868,7 @@
           <w:numId w:val="1003"/>
         </w:numPr>
       </w:pPr>
-      <w:hyperlink r:id="rId63">
+      <w:hyperlink r:id="rId64">
         <w:r>
           <w:rPr>
             <w:rStyle w:val="Hyperlink"/>
@@ -884,7 +885,7 @@
           <w:numId w:val="1003"/>
         </w:numPr>
       </w:pPr>
-      <w:hyperlink r:id="rId64">
+      <w:hyperlink r:id="rId65">
         <w:r>
           <w:rPr>
             <w:rStyle w:val="Hyperlink"/>
@@ -893,14 +894,14 @@
         </w:r>
       </w:hyperlink>
     </w:p>
-    <w:bookmarkEnd w:id="65"/>
-    <w:bookmarkStart w:id="70" w:name="mapas-y-herramientas-especializadas"/>
-    <w:p>
-      <w:pPr>
-        <w:pStyle w:val="Heading2"/>
-      </w:pPr>
-      <w:r>
-        <w:t xml:space="preserve">0.4 Mapas y Herramientas Especializadas</w:t>
+    <w:bookmarkEnd w:id="66"/>
+    <w:bookmarkStart w:id="71" w:name="mapas-y-herramientas-especializadas"/>
+    <w:p>
+      <w:pPr>
+        <w:pStyle w:val="Heading1"/>
+      </w:pPr>
+      <w:r>
+        <w:t xml:space="preserve">4. Mapas y Herramientas Especializadas</w:t>
       </w:r>
     </w:p>
     <w:p>
@@ -911,7 +912,7 @@
           <w:numId w:val="1004"/>
         </w:numPr>
       </w:pPr>
-      <w:hyperlink r:id="rId66">
+      <w:hyperlink r:id="rId67">
         <w:r>
           <w:rPr>
             <w:rStyle w:val="Hyperlink"/>
@@ -928,7 +929,7 @@
           <w:numId w:val="1004"/>
         </w:numPr>
       </w:pPr>
-      <w:hyperlink r:id="rId67">
+      <w:hyperlink r:id="rId68">
         <w:r>
           <w:rPr>
             <w:rStyle w:val="Hyperlink"/>
@@ -945,7 +946,7 @@
           <w:numId w:val="1004"/>
         </w:numPr>
       </w:pPr>
-      <w:hyperlink r:id="rId68">
+      <w:hyperlink r:id="rId69">
         <w:r>
           <w:rPr>
             <w:rStyle w:val="Hyperlink"/>
@@ -962,7 +963,7 @@
           <w:numId w:val="1004"/>
         </w:numPr>
       </w:pPr>
-      <w:hyperlink r:id="rId69">
+      <w:hyperlink r:id="rId70">
         <w:r>
           <w:rPr>
             <w:rStyle w:val="Hyperlink"/>
@@ -971,14 +972,14 @@
         </w:r>
       </w:hyperlink>
     </w:p>
-    <w:bookmarkEnd w:id="70"/>
-    <w:bookmarkStart w:id="73" w:name="alertas-y-regulaciones-internacionales"/>
-    <w:p>
-      <w:pPr>
-        <w:pStyle w:val="Heading2"/>
-      </w:pPr>
-      <w:r>
-        <w:t xml:space="preserve">0.5 Alertas y Regulaciones Internacionales</w:t>
+    <w:bookmarkEnd w:id="71"/>
+    <w:bookmarkStart w:id="74" w:name="alertas-y-regulaciones-internacionales"/>
+    <w:p>
+      <w:pPr>
+        <w:pStyle w:val="Heading1"/>
+      </w:pPr>
+      <w:r>
+        <w:t xml:space="preserve">5. Alertas y Regulaciones Internacionales</w:t>
       </w:r>
     </w:p>
     <w:p>
@@ -989,7 +990,7 @@
           <w:numId w:val="1005"/>
         </w:numPr>
       </w:pPr>
-      <w:hyperlink r:id="rId71">
+      <w:hyperlink r:id="rId72">
         <w:r>
           <w:rPr>
             <w:rStyle w:val="Hyperlink"/>
@@ -1006,7 +1007,7 @@
           <w:numId w:val="1005"/>
         </w:numPr>
       </w:pPr>
-      <w:hyperlink r:id="rId72">
+      <w:hyperlink r:id="rId73">
         <w:r>
           <w:rPr>
             <w:rStyle w:val="Hyperlink"/>
@@ -1015,7 +1016,6 @@
         </w:r>
       </w:hyperlink>
     </w:p>
-    <w:bookmarkEnd w:id="73"/>
     <w:bookmarkEnd w:id="74"/>
     <w:bookmarkStart w:id="79" w:name="publicaciones-similares"/>
     <w:p>
@@ -1023,7 +1023,7 @@
         <w:pStyle w:val="Heading1"/>
       </w:pPr>
       <w:r>
-        <w:t xml:space="preserve">1. Publicaciones Similares</w:t>
+        <w:t xml:space="preserve">6. Publicaciones Similares</w:t>
       </w:r>
     </w:p>
     <w:p>

</xml_diff>

<commit_message>
update metadata from database and add featured.jpg
</commit_message>
<xml_diff>
--- a/_site/inteligencia-comercial/2025-05-15-herramientas-y-plataformas-de-comercio-internacional/index.docx
+++ b/_site/inteligencia-comercial/2025-05-15-herramientas-y-plataformas-de-comercio-internacional/index.docx
@@ -50,7 +50,7 @@
         <w:pStyle w:val="Heading1"/>
       </w:pPr>
       <w:r>
-        <w:t xml:space="preserve">Herramientas y Plataformas de Inteligencia Comercial</w:t>
+        <w:t xml:space="preserve">Herramientas clave en comercio internacional</w:t>
       </w:r>
     </w:p>
     <w:p>
@@ -232,7 +232,7 @@
         <w:pStyle w:val="Heading1"/>
       </w:pPr>
       <w:r>
-        <w:t xml:space="preserve">Herramientas y Plataformas de Inteligencia Comercial</w:t>
+        <w:t xml:space="preserve">Herramientas clave en comercio internacional</w:t>
       </w:r>
     </w:p>
     <w:bookmarkEnd w:id="26"/>
@@ -1017,7 +1017,7 @@
       </w:hyperlink>
     </w:p>
     <w:bookmarkEnd w:id="74"/>
-    <w:bookmarkStart w:id="79" w:name="publicaciones-similares"/>
+    <w:bookmarkStart w:id="77" w:name="publicaciones-similares"/>
     <w:p>
       <w:pPr>
         <w:pStyle w:val="Heading1"/>
@@ -1057,34 +1057,13 @@
     </w:p>
     <w:p>
       <w:pPr>
-        <w:pStyle w:val="Compact"/>
-        <w:numPr>
-          <w:ilvl w:val="0"/>
-          <w:numId w:val="1006"/>
-        </w:numPr>
-      </w:pPr>
-      <w:hyperlink r:id="rId77"/>
-      <w:r>
-        <w:t xml:space="preserve"> </w:t>
-      </w:r>
-      <w:hyperlink r:id="rId78">
-        <w:r>
-          <w:rPr>
-            <w:rStyle w:val="Hyperlink"/>
-          </w:rPr>
-          <w:t xml:space="preserve">Por Editar</w:t>
-        </w:r>
-      </w:hyperlink>
-    </w:p>
-    <w:p>
-      <w:pPr>
         <w:pStyle w:val="FirstParagraph"/>
       </w:pPr>
       <w:r>
         <w:t xml:space="preserve">Esperamos que encuentres estas publicaciones igualmente interesantes y útiles. ¡Disfruta de la lectura!</w:t>
       </w:r>
     </w:p>
-    <w:bookmarkEnd w:id="79"/>
+    <w:bookmarkEnd w:id="77"/>
     <w:sectPr>
       <w:headerReference r:id="rId9" w:type="even"/>
       <w:headerReference r:id="rId11" w:type="default"/>

</xml_diff>